<commit_message>
format paper in LaTeX
</commit_message>
<xml_diff>
--- a/paper/NN Graph Classifier Paper 20Feb2024.docx
+++ b/paper/NN Graph Classifier Paper 20Feb2024.docx
@@ -356,34 +356,14 @@
           <w:szCs w:val="24"/>
         </w:rPr>
       </w:pPr>
-      <w:proofErr w:type="spellStart"/>
-      <w:r>
-        <w:rPr>
-          <w:rFonts w:cstheme="minorHAnsi"/>
-          <w:sz w:val="24"/>
-          <w:szCs w:val="24"/>
-        </w:rPr>
-        <w:t>Finanzmathematik</w:t>
-      </w:r>
-      <w:proofErr w:type="spellEnd"/>
-      <w:r>
-        <w:rPr>
-          <w:rFonts w:cstheme="minorHAnsi"/>
-          <w:sz w:val="24"/>
-          <w:szCs w:val="24"/>
-        </w:rPr>
-        <w:t xml:space="preserve">, Aktuarwissenschaften und </w:t>
-      </w:r>
-      <w:proofErr w:type="spellStart"/>
-      <w:r>
-        <w:rPr>
-          <w:rFonts w:cstheme="minorHAnsi"/>
-          <w:sz w:val="24"/>
-          <w:szCs w:val="24"/>
-        </w:rPr>
-        <w:t>Risikomanagement</w:t>
-      </w:r>
-      <w:proofErr w:type="spellEnd"/>
+      <w:r>
+        <w:rPr>
+          <w:rFonts w:cstheme="minorHAnsi"/>
+          <w:sz w:val="24"/>
+          <w:szCs w:val="24"/>
+        </w:rPr>
+        <w:t>Finanzmathematik, Aktuarwissenschaften und Risikomanagement</w:t>
+      </w:r>
     </w:p>
     <w:p>
       <w:pPr>
@@ -428,52 +408,14 @@
           <w:szCs w:val="24"/>
         </w:rPr>
       </w:pPr>
-      <w:proofErr w:type="spellStart"/>
-      <w:r>
-        <w:rPr>
-          <w:rFonts w:cstheme="minorHAnsi"/>
-          <w:sz w:val="24"/>
-          <w:szCs w:val="24"/>
-        </w:rPr>
-        <w:t>Informatik</w:t>
-      </w:r>
-      <w:proofErr w:type="spellEnd"/>
-      <w:r>
-        <w:rPr>
-          <w:rFonts w:cstheme="minorHAnsi"/>
-          <w:sz w:val="24"/>
-          <w:szCs w:val="24"/>
-        </w:rPr>
-        <w:t xml:space="preserve">, </w:t>
-      </w:r>
-      <w:proofErr w:type="spellStart"/>
-      <w:r>
-        <w:rPr>
-          <w:rFonts w:cstheme="minorHAnsi"/>
-          <w:sz w:val="24"/>
-          <w:szCs w:val="24"/>
-        </w:rPr>
-        <w:t>Kommunikation</w:t>
-      </w:r>
-      <w:proofErr w:type="spellEnd"/>
-      <w:r>
-        <w:rPr>
-          <w:rFonts w:cstheme="minorHAnsi"/>
-          <w:sz w:val="24"/>
-          <w:szCs w:val="24"/>
-        </w:rPr>
-        <w:t xml:space="preserve"> und </w:t>
-      </w:r>
-      <w:proofErr w:type="spellStart"/>
-      <w:r>
-        <w:rPr>
-          <w:rFonts w:cstheme="minorHAnsi"/>
-          <w:sz w:val="24"/>
-          <w:szCs w:val="24"/>
-        </w:rPr>
-        <w:t>Wirtschaft</w:t>
-      </w:r>
-      <w:proofErr w:type="spellEnd"/>
+      <w:r>
+        <w:rPr>
+          <w:rFonts w:cstheme="minorHAnsi"/>
+          <w:sz w:val="24"/>
+          <w:szCs w:val="24"/>
+        </w:rPr>
+        <w:t>Informatik, Kommunikation und Wirtschaft</w:t>
+      </w:r>
     </w:p>
     <w:p>
       <w:pPr>
@@ -574,34 +516,14 @@
         </w:rPr>
         <w:t xml:space="preserve">Dr. </w:t>
       </w:r>
-      <w:proofErr w:type="spellStart"/>
-      <w:r>
-        <w:rPr>
-          <w:rFonts w:cstheme="minorHAnsi"/>
-          <w:sz w:val="24"/>
-          <w:szCs w:val="24"/>
-        </w:rPr>
-        <w:t>Alla</w:t>
-      </w:r>
-      <w:proofErr w:type="spellEnd"/>
-      <w:r>
-        <w:rPr>
-          <w:rFonts w:cstheme="minorHAnsi"/>
-          <w:sz w:val="24"/>
-          <w:szCs w:val="24"/>
-        </w:rPr>
-        <w:t xml:space="preserve"> </w:t>
-      </w:r>
-      <w:proofErr w:type="spellStart"/>
-      <w:r>
-        <w:rPr>
-          <w:rFonts w:cstheme="minorHAnsi"/>
-          <w:sz w:val="24"/>
-          <w:szCs w:val="24"/>
-        </w:rPr>
-        <w:t>Petukhina</w:t>
-      </w:r>
-      <w:proofErr w:type="spellEnd"/>
+      <w:r>
+        <w:rPr>
+          <w:rFonts w:cstheme="minorHAnsi"/>
+          <w:sz w:val="24"/>
+          <w:szCs w:val="24"/>
+        </w:rPr>
+        <w:t>Alla Petukhina</w:t>
+      </w:r>
     </w:p>
     <w:p>
       <w:pPr>
@@ -3740,35 +3662,7 @@
           <w:sz w:val="24"/>
           <w:szCs w:val="24"/>
         </w:rPr>
-        <w:t>\</w:t>
-      </w:r>
-      <w:proofErr w:type="spellStart"/>
-      <w:proofErr w:type="gramStart"/>
-      <w:r>
-        <w:rPr>
-          <w:rFonts w:cstheme="minorHAnsi"/>
-          <w:sz w:val="24"/>
-          <w:szCs w:val="24"/>
-        </w:rPr>
-        <w:t>textit</w:t>
-      </w:r>
-      <w:proofErr w:type="spellEnd"/>
-      <w:r>
-        <w:rPr>
-          <w:rFonts w:cstheme="minorHAnsi"/>
-          <w:sz w:val="24"/>
-          <w:szCs w:val="24"/>
-        </w:rPr>
-        <w:t>{</w:t>
-      </w:r>
-      <w:proofErr w:type="gramEnd"/>
-      <w:r>
-        <w:rPr>
-          <w:rFonts w:cstheme="minorHAnsi"/>
-          <w:sz w:val="24"/>
-          <w:szCs w:val="24"/>
-        </w:rPr>
-        <w:t>An Introduction to Convolutional Neural Networks}</w:t>
+        <w:t>\textit{An Introduction to Convolutional Neural Networks}</w:t>
       </w:r>
       <w:r>
         <w:rPr>
@@ -4086,7 +3980,6 @@
         </w:rPr>
         <w:t xml:space="preserve"> be high, but </w:t>
       </w:r>
-      <w:proofErr w:type="gramStart"/>
       <w:r>
         <w:rPr>
           <w:rFonts w:cstheme="minorHAnsi"/>
@@ -4103,7 +3996,6 @@
         </w:rPr>
         <w:t xml:space="preserve"> it</w:t>
       </w:r>
-      <w:proofErr w:type="gramEnd"/>
       <w:r>
         <w:rPr>
           <w:rFonts w:cstheme="minorHAnsi"/>
@@ -4515,18 +4407,263 @@
           <w:sz w:val="24"/>
           <w:szCs w:val="24"/>
         </w:rPr>
-        <w:t xml:space="preserve"> \</w:t>
-      </w:r>
-      <w:proofErr w:type="gramStart"/>
+        <w:t xml:space="preserve"> \cite{</w:t>
+      </w:r>
+      <w:r>
+        <w:t xml:space="preserve"> </w:t>
+      </w:r>
       <w:r>
         <w:rPr>
           <w:rFonts w:eastAsiaTheme="majorEastAsia" w:cstheme="minorHAnsi"/>
           <w:sz w:val="24"/>
           <w:szCs w:val="24"/>
         </w:rPr>
-        <w:t>cite{</w:t>
-      </w:r>
-      <w:r>
+        <w:t>krizhevsky2009</w:t>
+      </w:r>
+      <w:r>
+        <w:rPr>
+          <w:rFonts w:eastAsiaTheme="majorEastAsia" w:cstheme="minorHAnsi"/>
+          <w:sz w:val="24"/>
+          <w:szCs w:val="24"/>
+        </w:rPr>
+        <w:t>}</w:t>
+      </w:r>
+      <w:r>
+        <w:rPr>
+          <w:rFonts w:eastAsiaTheme="majorEastAsia" w:cstheme="minorHAnsi"/>
+          <w:sz w:val="24"/>
+          <w:szCs w:val="24"/>
+        </w:rPr>
+        <w:t xml:space="preserve"> as it is well labeled and contains various images</w:t>
+      </w:r>
+      <w:r>
+        <w:rPr>
+          <w:rFonts w:eastAsiaTheme="majorEastAsia" w:cstheme="minorHAnsi"/>
+          <w:sz w:val="24"/>
+          <w:szCs w:val="24"/>
+        </w:rPr>
+        <w:t>.</w:t>
+      </w:r>
+      <w:r>
+        <w:rPr>
+          <w:rFonts w:eastAsiaTheme="majorEastAsia" w:cstheme="minorHAnsi"/>
+          <w:sz w:val="24"/>
+          <w:szCs w:val="24"/>
+        </w:rPr>
+        <w:t xml:space="preserve"> The task of finding graph images was much more difficult</w:t>
+      </w:r>
+      <w:r>
+        <w:rPr>
+          <w:rFonts w:eastAsiaTheme="majorEastAsia" w:cstheme="minorHAnsi"/>
+          <w:sz w:val="24"/>
+          <w:szCs w:val="24"/>
+        </w:rPr>
+        <w:t xml:space="preserve">. However, </w:t>
+      </w:r>
+      <w:r>
+        <w:rPr>
+          <w:rFonts w:eastAsiaTheme="majorEastAsia" w:cstheme="minorHAnsi"/>
+          <w:sz w:val="24"/>
+          <w:szCs w:val="24"/>
+        </w:rPr>
+        <w:t>there was a suitable dataset of graphs on Kaggle</w:t>
+      </w:r>
+      <w:r>
+        <w:rPr>
+          <w:rFonts w:eastAsiaTheme="majorEastAsia" w:cstheme="minorHAnsi"/>
+          <w:sz w:val="24"/>
+          <w:szCs w:val="24"/>
+        </w:rPr>
+        <w:t xml:space="preserve"> from SunEdition</w:t>
+      </w:r>
+      <w:r>
+        <w:rPr>
+          <w:rFonts w:eastAsiaTheme="majorEastAsia" w:cstheme="minorHAnsi"/>
+          <w:sz w:val="24"/>
+          <w:szCs w:val="24"/>
+        </w:rPr>
+        <w:t xml:space="preserve"> \cite{sunedition2021} which met my requirements to build the first </w:t>
+      </w:r>
+      <w:r>
+        <w:rPr>
+          <w:rFonts w:eastAsiaTheme="majorEastAsia" w:cstheme="minorHAnsi"/>
+          <w:sz w:val="24"/>
+          <w:szCs w:val="24"/>
+        </w:rPr>
+        <w:t>model, which simply classifies an image as a graph or not a graph.</w:t>
+      </w:r>
+      <w:r>
+        <w:rPr>
+          <w:rFonts w:eastAsiaTheme="majorEastAsia" w:cstheme="minorHAnsi"/>
+          <w:sz w:val="24"/>
+          <w:szCs w:val="24"/>
+        </w:rPr>
+        <w:t xml:space="preserve"> Unfortunately, this dataset does not contain </w:t>
+      </w:r>
+      <w:r>
+        <w:rPr>
+          <w:rFonts w:eastAsiaTheme="majorEastAsia" w:cstheme="minorHAnsi"/>
+          <w:sz w:val="24"/>
+          <w:szCs w:val="24"/>
+        </w:rPr>
+        <w:t xml:space="preserve">classes with specific </w:t>
+      </w:r>
+      <w:r>
+        <w:rPr>
+          <w:rFonts w:eastAsiaTheme="majorEastAsia" w:cstheme="minorHAnsi"/>
+          <w:sz w:val="24"/>
+          <w:szCs w:val="24"/>
+        </w:rPr>
+        <w:t>probability distributions</w:t>
+      </w:r>
+      <w:r>
+        <w:rPr>
+          <w:rFonts w:eastAsiaTheme="majorEastAsia" w:cstheme="minorHAnsi"/>
+          <w:sz w:val="24"/>
+          <w:szCs w:val="24"/>
+        </w:rPr>
+        <w:t xml:space="preserve"> and cannot be used for the second model – classifying the</w:t>
+      </w:r>
+      <w:r>
+        <w:rPr>
+          <w:rFonts w:eastAsiaTheme="majorEastAsia" w:cstheme="minorHAnsi"/>
+          <w:sz w:val="24"/>
+          <w:szCs w:val="24"/>
+        </w:rPr>
+        <w:t xml:space="preserve"> four chosen</w:t>
+      </w:r>
+      <w:r>
+        <w:rPr>
+          <w:rFonts w:eastAsiaTheme="majorEastAsia" w:cstheme="minorHAnsi"/>
+          <w:sz w:val="24"/>
+          <w:szCs w:val="24"/>
+        </w:rPr>
+        <w:t xml:space="preserve"> distributions in graphs.</w:t>
+      </w:r>
+    </w:p>
+    <w:p>
+      <w:pPr>
+        <w:spacing w:line="360" w:lineRule="auto"/>
+        <w:contextualSpacing/>
+        <w:rPr>
+          <w:rFonts w:eastAsiaTheme="majorEastAsia" w:cstheme="minorHAnsi"/>
+          <w:sz w:val="24"/>
+          <w:szCs w:val="24"/>
+        </w:rPr>
+      </w:pPr>
+    </w:p>
+    <w:p>
+      <w:pPr>
+        <w:spacing w:line="360" w:lineRule="auto"/>
+        <w:contextualSpacing/>
+        <w:rPr>
+          <w:rFonts w:eastAsiaTheme="majorEastAsia" w:cstheme="minorHAnsi"/>
+          <w:sz w:val="24"/>
+          <w:szCs w:val="24"/>
+        </w:rPr>
+      </w:pPr>
+      <w:r>
+        <w:rPr>
+          <w:rFonts w:eastAsiaTheme="majorEastAsia" w:cstheme="minorHAnsi"/>
+          <w:sz w:val="24"/>
+          <w:szCs w:val="24"/>
+        </w:rPr>
+        <w:t xml:space="preserve">The biggest issue was getting a dataset with </w:t>
+      </w:r>
+      <w:r>
+        <w:rPr>
+          <w:rFonts w:eastAsiaTheme="majorEastAsia" w:cstheme="minorHAnsi"/>
+          <w:sz w:val="24"/>
+          <w:szCs w:val="24"/>
+        </w:rPr>
+        <w:t>the normal distribution</w:t>
+      </w:r>
+      <w:r>
+        <w:rPr>
+          <w:rFonts w:eastAsiaTheme="majorEastAsia" w:cstheme="minorHAnsi"/>
+          <w:sz w:val="24"/>
+          <w:szCs w:val="24"/>
+        </w:rPr>
+        <w:t xml:space="preserve"> (norm)</w:t>
+      </w:r>
+      <w:r>
+        <w:rPr>
+          <w:rFonts w:eastAsiaTheme="majorEastAsia" w:cstheme="minorHAnsi"/>
+          <w:sz w:val="24"/>
+          <w:szCs w:val="24"/>
+        </w:rPr>
+        <w:t>, log-normal</w:t>
+      </w:r>
+      <w:r>
+        <w:rPr>
+          <w:rFonts w:eastAsiaTheme="majorEastAsia" w:cstheme="minorHAnsi"/>
+          <w:sz w:val="24"/>
+          <w:szCs w:val="24"/>
+        </w:rPr>
+        <w:t xml:space="preserve"> (lognorm)</w:t>
+      </w:r>
+      <w:r>
+        <w:rPr>
+          <w:rFonts w:eastAsiaTheme="majorEastAsia" w:cstheme="minorHAnsi"/>
+          <w:sz w:val="24"/>
+          <w:szCs w:val="24"/>
+        </w:rPr>
+        <w:t xml:space="preserve"> distribution, exponential distribution</w:t>
+      </w:r>
+      <w:r>
+        <w:rPr>
+          <w:rFonts w:eastAsiaTheme="majorEastAsia" w:cstheme="minorHAnsi"/>
+          <w:sz w:val="24"/>
+          <w:szCs w:val="24"/>
+        </w:rPr>
+        <w:t xml:space="preserve"> (exp)</w:t>
+      </w:r>
+      <w:r>
+        <w:rPr>
+          <w:rFonts w:eastAsiaTheme="majorEastAsia" w:cstheme="minorHAnsi"/>
+          <w:sz w:val="24"/>
+          <w:szCs w:val="24"/>
+        </w:rPr>
+        <w:t>, and uniform distribution</w:t>
+      </w:r>
+      <w:r>
+        <w:rPr>
+          <w:rFonts w:eastAsiaTheme="majorEastAsia" w:cstheme="minorHAnsi"/>
+          <w:sz w:val="24"/>
+          <w:szCs w:val="24"/>
+        </w:rPr>
+        <w:t xml:space="preserve"> (unif)</w:t>
+      </w:r>
+      <w:r>
+        <w:rPr>
+          <w:rFonts w:eastAsiaTheme="majorEastAsia" w:cstheme="minorHAnsi"/>
+          <w:sz w:val="24"/>
+          <w:szCs w:val="24"/>
+        </w:rPr>
+        <w:t xml:space="preserve"> as its</w:t>
+      </w:r>
+      <w:r>
+        <w:rPr>
+          <w:rFonts w:eastAsiaTheme="majorEastAsia" w:cstheme="minorHAnsi"/>
+          <w:sz w:val="24"/>
+          <w:szCs w:val="24"/>
+        </w:rPr>
+        <w:t xml:space="preserve"> four classes</w:t>
+      </w:r>
+      <w:r>
+        <w:rPr>
+          <w:rFonts w:eastAsiaTheme="majorEastAsia" w:cstheme="minorHAnsi"/>
+          <w:sz w:val="24"/>
+          <w:szCs w:val="24"/>
+        </w:rPr>
+        <w:t>.</w:t>
+      </w:r>
+      <w:r>
+        <w:rPr>
+          <w:rFonts w:eastAsiaTheme="majorEastAsia" w:cstheme="minorHAnsi"/>
+          <w:sz w:val="24"/>
+          <w:szCs w:val="24"/>
+        </w:rPr>
         <w:t xml:space="preserve"> </w:t>
       </w:r>
       <w:r>
@@ -4535,16 +4672,15 @@
           <w:sz w:val="24"/>
           <w:szCs w:val="24"/>
         </w:rPr>
-        <w:t>krizhevsky</w:t>
-      </w:r>
-      <w:proofErr w:type="gramEnd"/>
+        <w:t>As I saw it, t</w:t>
+      </w:r>
       <w:r>
         <w:rPr>
           <w:rFonts w:eastAsiaTheme="majorEastAsia" w:cstheme="minorHAnsi"/>
           <w:sz w:val="24"/>
           <w:szCs w:val="24"/>
         </w:rPr>
-        <w:t>2009</w:t>
+        <w:t xml:space="preserve">his could be solved in two possible ways. </w:t>
       </w:r>
       <w:r>
         <w:rPr>
@@ -4552,7 +4688,7 @@
           <w:sz w:val="24"/>
           <w:szCs w:val="24"/>
         </w:rPr>
-        <w:t>}</w:t>
+        <w:t xml:space="preserve">First, </w:t>
       </w:r>
       <w:r>
         <w:rPr>
@@ -4560,7 +4696,7 @@
           <w:sz w:val="24"/>
           <w:szCs w:val="24"/>
         </w:rPr>
-        <w:t xml:space="preserve"> as it is well labeled and contains various images</w:t>
+        <w:t xml:space="preserve">I could have scraped the graphs from </w:t>
       </w:r>
       <w:r>
         <w:rPr>
@@ -4568,7 +4704,7 @@
           <w:sz w:val="24"/>
           <w:szCs w:val="24"/>
         </w:rPr>
-        <w:t>.</w:t>
+        <w:t xml:space="preserve">various online sources. This leads </w:t>
       </w:r>
       <w:r>
         <w:rPr>
@@ -4576,7 +4712,7 @@
           <w:sz w:val="24"/>
           <w:szCs w:val="24"/>
         </w:rPr>
-        <w:t xml:space="preserve"> The task of finding graph images was much more difficult</w:t>
+        <w:t>to a major issue of not only where to scrape the graphs but how to label them time efficiently.</w:t>
       </w:r>
       <w:r>
         <w:rPr>
@@ -4584,7 +4720,7 @@
           <w:sz w:val="24"/>
           <w:szCs w:val="24"/>
         </w:rPr>
-        <w:t xml:space="preserve">. However, </w:t>
+        <w:t xml:space="preserve"> The dataset from SunEdition on Kaggle has some </w:t>
       </w:r>
       <w:r>
         <w:rPr>
@@ -4592,7 +4728,7 @@
           <w:sz w:val="24"/>
           <w:szCs w:val="24"/>
         </w:rPr>
-        <w:t>there was a suitable dataset of graphs on Kaggle</w:t>
+        <w:t xml:space="preserve">major drawbacks when wanting to classify the images into more specific classes. These would be apparent in my own </w:t>
       </w:r>
       <w:r>
         <w:rPr>
@@ -4600,25 +4736,23 @@
           <w:sz w:val="24"/>
           <w:szCs w:val="24"/>
         </w:rPr>
-        <w:t xml:space="preserve"> from </w:t>
-      </w:r>
-      <w:proofErr w:type="spellStart"/>
+        <w:t>scraped</w:t>
+      </w:r>
       <w:r>
         <w:rPr>
           <w:rFonts w:eastAsiaTheme="majorEastAsia" w:cstheme="minorHAnsi"/>
           <w:sz w:val="24"/>
           <w:szCs w:val="24"/>
         </w:rPr>
-        <w:t>SunEdition</w:t>
-      </w:r>
-      <w:proofErr w:type="spellEnd"/>
+        <w:t xml:space="preserve"> graphs as well. Many graphs have more than one graph type in the image. That </w:t>
+      </w:r>
       <w:r>
         <w:rPr>
           <w:rFonts w:eastAsiaTheme="majorEastAsia" w:cstheme="minorHAnsi"/>
           <w:sz w:val="24"/>
           <w:szCs w:val="24"/>
         </w:rPr>
-        <w:t xml:space="preserve"> \cite{sunedition2021} which met my requirements to build the first </w:t>
+        <w:t xml:space="preserve">makes </w:t>
       </w:r>
       <w:r>
         <w:rPr>
@@ -4626,7 +4760,7 @@
           <w:sz w:val="24"/>
           <w:szCs w:val="24"/>
         </w:rPr>
-        <w:t>model, which simply classifies an image as a graph or not a graph.</w:t>
+        <w:t>the correct classification</w:t>
       </w:r>
       <w:r>
         <w:rPr>
@@ -4634,7 +4768,7 @@
           <w:sz w:val="24"/>
           <w:szCs w:val="24"/>
         </w:rPr>
-        <w:t xml:space="preserve"> Unfortunately, this dataset does not contain </w:t>
+        <w:t xml:space="preserve"> impossible. </w:t>
       </w:r>
       <w:r>
         <w:rPr>
@@ -4642,7 +4776,7 @@
           <w:sz w:val="24"/>
           <w:szCs w:val="24"/>
         </w:rPr>
-        <w:t xml:space="preserve">classes with specific </w:t>
+        <w:t xml:space="preserve">Additionally, the dataset includes ‘graph-like’ images which are </w:t>
       </w:r>
       <w:r>
         <w:rPr>
@@ -4650,7 +4784,7 @@
           <w:sz w:val="24"/>
           <w:szCs w:val="24"/>
         </w:rPr>
-        <w:t>probability distributions</w:t>
+        <w:t>depictions of graphs but have no</w:t>
       </w:r>
       <w:r>
         <w:rPr>
@@ -4658,7 +4792,7 @@
           <w:sz w:val="24"/>
           <w:szCs w:val="24"/>
         </w:rPr>
-        <w:t xml:space="preserve"> and cannot be used for the second model – classifying the</w:t>
+        <w:t xml:space="preserve"> </w:t>
       </w:r>
       <w:r>
         <w:rPr>
@@ -4666,7 +4800,7 @@
           <w:sz w:val="24"/>
           <w:szCs w:val="24"/>
         </w:rPr>
-        <w:t xml:space="preserve"> four chosen</w:t>
+        <w:t>numerical value and are closer to art or natural images.</w:t>
       </w:r>
       <w:r>
         <w:rPr>
@@ -4674,37 +4808,31 @@
           <w:sz w:val="24"/>
           <w:szCs w:val="24"/>
         </w:rPr>
-        <w:t xml:space="preserve"> distributions in graphs.</w:t>
-      </w:r>
-    </w:p>
-    <w:p>
-      <w:pPr>
-        <w:spacing w:line="360" w:lineRule="auto"/>
-        <w:contextualSpacing/>
+        <w:t xml:space="preserve"> I could also mention that even in a graph type</w:t>
+      </w:r>
+      <w:r>
         <w:rPr>
           <w:rFonts w:eastAsiaTheme="majorEastAsia" w:cstheme="minorHAnsi"/>
           <w:sz w:val="24"/>
           <w:szCs w:val="24"/>
         </w:rPr>
-      </w:pPr>
-    </w:p>
-    <w:p>
-      <w:pPr>
-        <w:spacing w:line="360" w:lineRule="auto"/>
-        <w:contextualSpacing/>
+        <w:t>,</w:t>
+      </w:r>
+      <w:r>
         <w:rPr>
           <w:rFonts w:eastAsiaTheme="majorEastAsia" w:cstheme="minorHAnsi"/>
           <w:sz w:val="24"/>
           <w:szCs w:val="24"/>
         </w:rPr>
-      </w:pPr>
+        <w:t xml:space="preserve"> like bar charts, there are subcategories</w:t>
+      </w:r>
       <w:r>
         <w:rPr>
           <w:rFonts w:eastAsiaTheme="majorEastAsia" w:cstheme="minorHAnsi"/>
           <w:sz w:val="24"/>
           <w:szCs w:val="24"/>
         </w:rPr>
-        <w:t xml:space="preserve">The biggest issue was getting a dataset with </w:t>
+        <w:t xml:space="preserve"> – stacked bar charts, horizontal bar charts, vertical bar charts, etc. </w:t>
       </w:r>
       <w:r>
         <w:rPr>
@@ -4712,345 +4840,7 @@
           <w:sz w:val="24"/>
           <w:szCs w:val="24"/>
         </w:rPr>
-        <w:t>the normal distribution</w:t>
-      </w:r>
-      <w:r>
-        <w:rPr>
-          <w:rFonts w:eastAsiaTheme="majorEastAsia" w:cstheme="minorHAnsi"/>
-          <w:sz w:val="24"/>
-          <w:szCs w:val="24"/>
-        </w:rPr>
-        <w:t xml:space="preserve"> (norm)</w:t>
-      </w:r>
-      <w:r>
-        <w:rPr>
-          <w:rFonts w:eastAsiaTheme="majorEastAsia" w:cstheme="minorHAnsi"/>
-          <w:sz w:val="24"/>
-          <w:szCs w:val="24"/>
-        </w:rPr>
-        <w:t>, log-normal</w:t>
-      </w:r>
-      <w:r>
-        <w:rPr>
-          <w:rFonts w:eastAsiaTheme="majorEastAsia" w:cstheme="minorHAnsi"/>
-          <w:sz w:val="24"/>
-          <w:szCs w:val="24"/>
-        </w:rPr>
-        <w:t xml:space="preserve"> (</w:t>
-      </w:r>
-      <w:proofErr w:type="spellStart"/>
-      <w:r>
-        <w:rPr>
-          <w:rFonts w:eastAsiaTheme="majorEastAsia" w:cstheme="minorHAnsi"/>
-          <w:sz w:val="24"/>
-          <w:szCs w:val="24"/>
-        </w:rPr>
-        <w:t>lognorm</w:t>
-      </w:r>
-      <w:proofErr w:type="spellEnd"/>
-      <w:r>
-        <w:rPr>
-          <w:rFonts w:eastAsiaTheme="majorEastAsia" w:cstheme="minorHAnsi"/>
-          <w:sz w:val="24"/>
-          <w:szCs w:val="24"/>
-        </w:rPr>
-        <w:t>)</w:t>
-      </w:r>
-      <w:r>
-        <w:rPr>
-          <w:rFonts w:eastAsiaTheme="majorEastAsia" w:cstheme="minorHAnsi"/>
-          <w:sz w:val="24"/>
-          <w:szCs w:val="24"/>
-        </w:rPr>
-        <w:t xml:space="preserve"> distribution, exponential distribution</w:t>
-      </w:r>
-      <w:r>
-        <w:rPr>
-          <w:rFonts w:eastAsiaTheme="majorEastAsia" w:cstheme="minorHAnsi"/>
-          <w:sz w:val="24"/>
-          <w:szCs w:val="24"/>
-        </w:rPr>
-        <w:t xml:space="preserve"> (exp)</w:t>
-      </w:r>
-      <w:r>
-        <w:rPr>
-          <w:rFonts w:eastAsiaTheme="majorEastAsia" w:cstheme="minorHAnsi"/>
-          <w:sz w:val="24"/>
-          <w:szCs w:val="24"/>
-        </w:rPr>
-        <w:t>, and uniform distribution</w:t>
-      </w:r>
-      <w:r>
-        <w:rPr>
-          <w:rFonts w:eastAsiaTheme="majorEastAsia" w:cstheme="minorHAnsi"/>
-          <w:sz w:val="24"/>
-          <w:szCs w:val="24"/>
-        </w:rPr>
-        <w:t xml:space="preserve"> (</w:t>
-      </w:r>
-      <w:proofErr w:type="spellStart"/>
-      <w:r>
-        <w:rPr>
-          <w:rFonts w:eastAsiaTheme="majorEastAsia" w:cstheme="minorHAnsi"/>
-          <w:sz w:val="24"/>
-          <w:szCs w:val="24"/>
-        </w:rPr>
-        <w:t>unif</w:t>
-      </w:r>
-      <w:proofErr w:type="spellEnd"/>
-      <w:r>
-        <w:rPr>
-          <w:rFonts w:eastAsiaTheme="majorEastAsia" w:cstheme="minorHAnsi"/>
-          <w:sz w:val="24"/>
-          <w:szCs w:val="24"/>
-        </w:rPr>
-        <w:t>)</w:t>
-      </w:r>
-      <w:r>
-        <w:rPr>
-          <w:rFonts w:eastAsiaTheme="majorEastAsia" w:cstheme="minorHAnsi"/>
-          <w:sz w:val="24"/>
-          <w:szCs w:val="24"/>
-        </w:rPr>
-        <w:t xml:space="preserve"> as its</w:t>
-      </w:r>
-      <w:r>
-        <w:rPr>
-          <w:rFonts w:eastAsiaTheme="majorEastAsia" w:cstheme="minorHAnsi"/>
-          <w:sz w:val="24"/>
-          <w:szCs w:val="24"/>
-        </w:rPr>
-        <w:t xml:space="preserve"> four classes</w:t>
-      </w:r>
-      <w:r>
-        <w:rPr>
-          <w:rFonts w:eastAsiaTheme="majorEastAsia" w:cstheme="minorHAnsi"/>
-          <w:sz w:val="24"/>
-          <w:szCs w:val="24"/>
-        </w:rPr>
-        <w:t>.</w:t>
-      </w:r>
-      <w:r>
-        <w:rPr>
-          <w:rFonts w:eastAsiaTheme="majorEastAsia" w:cstheme="minorHAnsi"/>
-          <w:sz w:val="24"/>
-          <w:szCs w:val="24"/>
-        </w:rPr>
-        <w:t xml:space="preserve"> </w:t>
-      </w:r>
-      <w:r>
-        <w:rPr>
-          <w:rFonts w:eastAsiaTheme="majorEastAsia" w:cstheme="minorHAnsi"/>
-          <w:sz w:val="24"/>
-          <w:szCs w:val="24"/>
-        </w:rPr>
-        <w:t>As I saw it, t</w:t>
-      </w:r>
-      <w:r>
-        <w:rPr>
-          <w:rFonts w:eastAsiaTheme="majorEastAsia" w:cstheme="minorHAnsi"/>
-          <w:sz w:val="24"/>
-          <w:szCs w:val="24"/>
-        </w:rPr>
-        <w:t xml:space="preserve">his could be solved in two possible ways. </w:t>
-      </w:r>
-      <w:r>
-        <w:rPr>
-          <w:rFonts w:eastAsiaTheme="majorEastAsia" w:cstheme="minorHAnsi"/>
-          <w:sz w:val="24"/>
-          <w:szCs w:val="24"/>
-        </w:rPr>
-        <w:t xml:space="preserve">First, </w:t>
-      </w:r>
-      <w:r>
-        <w:rPr>
-          <w:rFonts w:eastAsiaTheme="majorEastAsia" w:cstheme="minorHAnsi"/>
-          <w:sz w:val="24"/>
-          <w:szCs w:val="24"/>
-        </w:rPr>
-        <w:t xml:space="preserve">I could have scraped the graphs from </w:t>
-      </w:r>
-      <w:r>
-        <w:rPr>
-          <w:rFonts w:eastAsiaTheme="majorEastAsia" w:cstheme="minorHAnsi"/>
-          <w:sz w:val="24"/>
-          <w:szCs w:val="24"/>
-        </w:rPr>
-        <w:t xml:space="preserve">various online sources. This leads </w:t>
-      </w:r>
-      <w:r>
-        <w:rPr>
-          <w:rFonts w:eastAsiaTheme="majorEastAsia" w:cstheme="minorHAnsi"/>
-          <w:sz w:val="24"/>
-          <w:szCs w:val="24"/>
-        </w:rPr>
-        <w:t>to a major issue of not only where to scrape the graphs but how to label them time efficiently.</w:t>
-      </w:r>
-      <w:r>
-        <w:rPr>
-          <w:rFonts w:eastAsiaTheme="majorEastAsia" w:cstheme="minorHAnsi"/>
-          <w:sz w:val="24"/>
-          <w:szCs w:val="24"/>
-        </w:rPr>
-        <w:t xml:space="preserve"> The dataset from </w:t>
-      </w:r>
-      <w:proofErr w:type="spellStart"/>
-      <w:r>
-        <w:rPr>
-          <w:rFonts w:eastAsiaTheme="majorEastAsia" w:cstheme="minorHAnsi"/>
-          <w:sz w:val="24"/>
-          <w:szCs w:val="24"/>
-        </w:rPr>
-        <w:t>SunEdition</w:t>
-      </w:r>
-      <w:proofErr w:type="spellEnd"/>
-      <w:r>
-        <w:rPr>
-          <w:rFonts w:eastAsiaTheme="majorEastAsia" w:cstheme="minorHAnsi"/>
-          <w:sz w:val="24"/>
-          <w:szCs w:val="24"/>
-        </w:rPr>
-        <w:t xml:space="preserve"> on Kaggle has some </w:t>
-      </w:r>
-      <w:r>
-        <w:rPr>
-          <w:rFonts w:eastAsiaTheme="majorEastAsia" w:cstheme="minorHAnsi"/>
-          <w:sz w:val="24"/>
-          <w:szCs w:val="24"/>
-        </w:rPr>
-        <w:t xml:space="preserve">major drawbacks when wanting to classify the images into more specific classes. These would be apparent in my own </w:t>
-      </w:r>
-      <w:proofErr w:type="gramStart"/>
-      <w:r>
-        <w:rPr>
-          <w:rFonts w:eastAsiaTheme="majorEastAsia" w:cstheme="minorHAnsi"/>
-          <w:sz w:val="24"/>
-          <w:szCs w:val="24"/>
-        </w:rPr>
-        <w:t>scraped</w:t>
-      </w:r>
-      <w:proofErr w:type="gramEnd"/>
-      <w:r>
-        <w:rPr>
-          <w:rFonts w:eastAsiaTheme="majorEastAsia" w:cstheme="minorHAnsi"/>
-          <w:sz w:val="24"/>
-          <w:szCs w:val="24"/>
-        </w:rPr>
-        <w:t xml:space="preserve"> graphs as well. Many graphs have more than one graph type in the image. That </w:t>
-      </w:r>
-      <w:r>
-        <w:rPr>
-          <w:rFonts w:eastAsiaTheme="majorEastAsia" w:cstheme="minorHAnsi"/>
-          <w:sz w:val="24"/>
-          <w:szCs w:val="24"/>
-        </w:rPr>
-        <w:t xml:space="preserve">makes </w:t>
-      </w:r>
-      <w:r>
-        <w:rPr>
-          <w:rFonts w:eastAsiaTheme="majorEastAsia" w:cstheme="minorHAnsi"/>
-          <w:sz w:val="24"/>
-          <w:szCs w:val="24"/>
-        </w:rPr>
-        <w:t>the correct classification</w:t>
-      </w:r>
-      <w:r>
-        <w:rPr>
-          <w:rFonts w:eastAsiaTheme="majorEastAsia" w:cstheme="minorHAnsi"/>
-          <w:sz w:val="24"/>
-          <w:szCs w:val="24"/>
-        </w:rPr>
-        <w:t xml:space="preserve"> impossible. </w:t>
-      </w:r>
-      <w:r>
-        <w:rPr>
-          <w:rFonts w:eastAsiaTheme="majorEastAsia" w:cstheme="minorHAnsi"/>
-          <w:sz w:val="24"/>
-          <w:szCs w:val="24"/>
-        </w:rPr>
-        <w:t xml:space="preserve">Additionally, the dataset includes ‘graph-like’ images which are </w:t>
-      </w:r>
-      <w:r>
-        <w:rPr>
-          <w:rFonts w:eastAsiaTheme="majorEastAsia" w:cstheme="minorHAnsi"/>
-          <w:sz w:val="24"/>
-          <w:szCs w:val="24"/>
-        </w:rPr>
-        <w:t>depictions of graphs but have no</w:t>
-      </w:r>
-      <w:r>
-        <w:rPr>
-          <w:rFonts w:eastAsiaTheme="majorEastAsia" w:cstheme="minorHAnsi"/>
-          <w:sz w:val="24"/>
-          <w:szCs w:val="24"/>
-        </w:rPr>
-        <w:t xml:space="preserve"> </w:t>
-      </w:r>
-      <w:r>
-        <w:rPr>
-          <w:rFonts w:eastAsiaTheme="majorEastAsia" w:cstheme="minorHAnsi"/>
-          <w:sz w:val="24"/>
-          <w:szCs w:val="24"/>
-        </w:rPr>
-        <w:t>numerical value and are closer to art or natural images.</w:t>
-      </w:r>
-      <w:r>
-        <w:rPr>
-          <w:rFonts w:eastAsiaTheme="majorEastAsia" w:cstheme="minorHAnsi"/>
-          <w:sz w:val="24"/>
-          <w:szCs w:val="24"/>
-        </w:rPr>
-        <w:t xml:space="preserve"> I could also mention that even in a graph type</w:t>
-      </w:r>
-      <w:r>
-        <w:rPr>
-          <w:rFonts w:eastAsiaTheme="majorEastAsia" w:cstheme="minorHAnsi"/>
-          <w:sz w:val="24"/>
-          <w:szCs w:val="24"/>
-        </w:rPr>
-        <w:t>,</w:t>
-      </w:r>
-      <w:r>
-        <w:rPr>
-          <w:rFonts w:eastAsiaTheme="majorEastAsia" w:cstheme="minorHAnsi"/>
-          <w:sz w:val="24"/>
-          <w:szCs w:val="24"/>
-        </w:rPr>
-        <w:t xml:space="preserve"> like bar charts, there are subcategories</w:t>
-      </w:r>
-      <w:r>
-        <w:rPr>
-          <w:rFonts w:eastAsiaTheme="majorEastAsia" w:cstheme="minorHAnsi"/>
-          <w:sz w:val="24"/>
-          <w:szCs w:val="24"/>
-        </w:rPr>
-        <w:t xml:space="preserve"> – stacked bar charts, horizontal bar charts, vertical bar charts, etc. </w:t>
-      </w:r>
-      <w:r>
-        <w:rPr>
-          <w:rFonts w:eastAsiaTheme="majorEastAsia" w:cstheme="minorHAnsi"/>
-          <w:sz w:val="24"/>
-          <w:szCs w:val="24"/>
-        </w:rPr>
-        <w:t xml:space="preserve">Were I </w:t>
-      </w:r>
-      <w:proofErr w:type="gramStart"/>
-      <w:r>
-        <w:rPr>
-          <w:rFonts w:eastAsiaTheme="majorEastAsia" w:cstheme="minorHAnsi"/>
-          <w:sz w:val="24"/>
-          <w:szCs w:val="24"/>
-        </w:rPr>
-        <w:t>try</w:t>
-      </w:r>
-      <w:proofErr w:type="gramEnd"/>
-      <w:r>
-        <w:rPr>
-          <w:rFonts w:eastAsiaTheme="majorEastAsia" w:cstheme="minorHAnsi"/>
-          <w:sz w:val="24"/>
-          <w:szCs w:val="24"/>
-        </w:rPr>
-        <w:t xml:space="preserve"> to scrape</w:t>
+        <w:t>Were I try to scrape</w:t>
       </w:r>
       <w:r>
         <w:rPr>
@@ -6154,7 +5944,23 @@
           <w:sz w:val="24"/>
           <w:szCs w:val="24"/>
         </w:rPr>
-        <w:t xml:space="preserve"> If PNG is used then it could have a shape of (32,32,4) which adds unnecessary parameters for the scope of my objects.</w:t>
+        <w:t xml:space="preserve"> If PNG is used then it could have a shape of (32,32,4) which adds unnecessary parameters for the scope of my </w:t>
+      </w:r>
+      <w:r>
+        <w:rPr>
+          <w:rFonts w:cstheme="minorHAnsi"/>
+          <w:sz w:val="24"/>
+          <w:szCs w:val="24"/>
+        </w:rPr>
+        <w:t>objectives</w:t>
+      </w:r>
+      <w:r>
+        <w:rPr>
+          <w:rFonts w:cstheme="minorHAnsi"/>
+          <w:sz w:val="24"/>
+          <w:szCs w:val="24"/>
+        </w:rPr>
+        <w:t>.</w:t>
       </w:r>
     </w:p>
     <w:p>
@@ -6287,43 +6093,7 @@
           <w:sz w:val="24"/>
           <w:szCs w:val="24"/>
         </w:rPr>
-        <w:t xml:space="preserve"> There were 4 classes – norm, </w:t>
-      </w:r>
-      <w:proofErr w:type="spellStart"/>
-      <w:r>
-        <w:rPr>
-          <w:rFonts w:cstheme="minorHAnsi"/>
-          <w:sz w:val="24"/>
-          <w:szCs w:val="24"/>
-        </w:rPr>
-        <w:t>lognorm</w:t>
-      </w:r>
-      <w:proofErr w:type="spellEnd"/>
-      <w:r>
-        <w:rPr>
-          <w:rFonts w:cstheme="minorHAnsi"/>
-          <w:sz w:val="24"/>
-          <w:szCs w:val="24"/>
-        </w:rPr>
-        <w:t xml:space="preserve">, exp, and </w:t>
-      </w:r>
-      <w:proofErr w:type="spellStart"/>
-      <w:r>
-        <w:rPr>
-          <w:rFonts w:cstheme="minorHAnsi"/>
-          <w:sz w:val="24"/>
-          <w:szCs w:val="24"/>
-        </w:rPr>
-        <w:t>unif</w:t>
-      </w:r>
-      <w:proofErr w:type="spellEnd"/>
-      <w:r>
-        <w:rPr>
-          <w:rFonts w:cstheme="minorHAnsi"/>
-          <w:sz w:val="24"/>
-          <w:szCs w:val="24"/>
-        </w:rPr>
-        <w:t xml:space="preserve"> – with 2,000 images each. </w:t>
+        <w:t xml:space="preserve"> There were 4 classes – norm, lognorm, exp, and unif – with 2,000 images each. </w:t>
       </w:r>
       <w:r>
         <w:rPr>
@@ -7731,23 +7501,13 @@
         </w:rPr>
         <w:t xml:space="preserve"> once the model is </w:t>
       </w:r>
-      <w:proofErr w:type="gramStart"/>
-      <w:r>
-        <w:rPr>
-          <w:rFonts w:cstheme="minorHAnsi"/>
-          <w:sz w:val="24"/>
-          <w:szCs w:val="24"/>
-        </w:rPr>
-        <w:t>built</w:t>
-      </w:r>
-      <w:proofErr w:type="gramEnd"/>
-      <w:r>
-        <w:rPr>
-          <w:rFonts w:cstheme="minorHAnsi"/>
-          <w:sz w:val="24"/>
-          <w:szCs w:val="24"/>
-        </w:rPr>
-        <w:t xml:space="preserve"> </w:t>
+      <w:r>
+        <w:rPr>
+          <w:rFonts w:cstheme="minorHAnsi"/>
+          <w:sz w:val="24"/>
+          <w:szCs w:val="24"/>
+        </w:rPr>
+        <w:t xml:space="preserve">built </w:t>
       </w:r>
       <w:r>
         <w:rPr>
@@ -8904,25 +8664,7 @@
           <w:sz w:val="24"/>
           <w:szCs w:val="24"/>
         </w:rPr>
-        <w:t xml:space="preserve">in many CNNs a </w:t>
-      </w:r>
-      <w:proofErr w:type="spellStart"/>
-      <w:r>
-        <w:rPr>
-          <w:rFonts w:cstheme="minorHAnsi"/>
-          <w:sz w:val="24"/>
-          <w:szCs w:val="24"/>
-        </w:rPr>
-        <w:t>ReLU</w:t>
-      </w:r>
-      <w:proofErr w:type="spellEnd"/>
-      <w:r>
-        <w:rPr>
-          <w:rFonts w:cstheme="minorHAnsi"/>
-          <w:sz w:val="24"/>
-          <w:szCs w:val="24"/>
-        </w:rPr>
-        <w:t xml:space="preserve"> activation function is used instead of a more typical sigmoid activation function in FNNs.</w:t>
+        <w:t>in many CNNs a ReLU activation function is used instead of a more typical sigmoid activation function in FNNs.</w:t>
       </w:r>
     </w:p>
     <w:p>
@@ -10084,27 +9826,7 @@
           <w:sz w:val="24"/>
           <w:szCs w:val="24"/>
         </w:rPr>
-        <w:t xml:space="preserve"> Pooling is also known as </w:t>
-      </w:r>
-      <w:proofErr w:type="spellStart"/>
-      <w:proofErr w:type="gramStart"/>
-      <w:r>
-        <w:rPr>
-          <w:rFonts w:cstheme="minorHAnsi"/>
-          <w:sz w:val="24"/>
-          <w:szCs w:val="24"/>
-        </w:rPr>
-        <w:t>downsampling</w:t>
-      </w:r>
-      <w:proofErr w:type="spellEnd"/>
-      <w:proofErr w:type="gramEnd"/>
-      <w:r>
-        <w:rPr>
-          <w:rFonts w:cstheme="minorHAnsi"/>
-          <w:sz w:val="24"/>
-          <w:szCs w:val="24"/>
-        </w:rPr>
-        <w:t xml:space="preserve"> and this is where a lower resolution version of an input signal is created. </w:t>
+        <w:t xml:space="preserve"> Pooling is also known as downsampling and this is where a lower resolution version of an input signal is created. </w:t>
       </w:r>
       <w:r>
         <w:rPr>
@@ -10508,18 +10230,8 @@
           <w:sz w:val="24"/>
           <w:szCs w:val="24"/>
         </w:rPr>
-        <w:t xml:space="preserve">rectified linear unit function or </w:t>
-      </w:r>
-      <w:proofErr w:type="spellStart"/>
-      <w:r>
-        <w:rPr>
-          <w:rFonts w:cstheme="minorHAnsi"/>
-          <w:sz w:val="24"/>
-          <w:szCs w:val="24"/>
-        </w:rPr>
-        <w:t>ReLU</w:t>
-      </w:r>
-      <w:proofErr w:type="spellEnd"/>
+        <w:t>rectified linear unit function or ReLU</w:t>
+      </w:r>
       <w:r>
         <w:rPr>
           <w:rFonts w:cstheme="minorHAnsi"/>
@@ -10566,51 +10278,15 @@
           <w:sz w:val="24"/>
           <w:szCs w:val="24"/>
         </w:rPr>
-        <w:t xml:space="preserve"> </w:t>
-      </w:r>
-      <w:proofErr w:type="spellStart"/>
-      <w:r>
-        <w:rPr>
-          <w:rFonts w:cstheme="minorHAnsi"/>
-          <w:sz w:val="24"/>
-          <w:szCs w:val="24"/>
-        </w:rPr>
-        <w:t>ReLU</w:t>
-      </w:r>
-      <w:proofErr w:type="spellEnd"/>
-      <w:r>
-        <w:rPr>
-          <w:rFonts w:cstheme="minorHAnsi"/>
-          <w:sz w:val="24"/>
-          <w:szCs w:val="24"/>
-        </w:rPr>
-        <w:t xml:space="preserve"> is used as an activation function for a few key reasons. First, the simple </w:t>
-      </w:r>
-      <w:r>
-        <w:rPr>
-          <w:rFonts w:cstheme="minorHAnsi"/>
-          <w:sz w:val="24"/>
-          <w:szCs w:val="24"/>
-        </w:rPr>
-        <w:t>nature of the function, f(x) = max(</w:t>
-      </w:r>
-      <w:proofErr w:type="gramStart"/>
-      <w:r>
-        <w:rPr>
-          <w:rFonts w:cstheme="minorHAnsi"/>
-          <w:sz w:val="24"/>
-          <w:szCs w:val="24"/>
-        </w:rPr>
-        <w:t>0,x</w:t>
-      </w:r>
-      <w:proofErr w:type="gramEnd"/>
-      <w:r>
-        <w:rPr>
-          <w:rFonts w:cstheme="minorHAnsi"/>
-          <w:sz w:val="24"/>
-          <w:szCs w:val="24"/>
-        </w:rPr>
-        <w:t xml:space="preserve">), </w:t>
+        <w:t xml:space="preserve"> ReLU is used as an activation function for a few key reasons. First, the simple </w:t>
+      </w:r>
+      <w:r>
+        <w:rPr>
+          <w:rFonts w:cstheme="minorHAnsi"/>
+          <w:sz w:val="24"/>
+          <w:szCs w:val="24"/>
+        </w:rPr>
+        <w:t xml:space="preserve">nature of the function, f(x) = max(0,x), </w:t>
       </w:r>
       <w:r>
         <w:rPr>
@@ -10682,25 +10358,7 @@
           <w:sz w:val="24"/>
           <w:szCs w:val="24"/>
         </w:rPr>
-        <w:t xml:space="preserve"> are zero \cite{</w:t>
-      </w:r>
-      <w:proofErr w:type="spellStart"/>
-      <w:r>
-        <w:rPr>
-          <w:rFonts w:cstheme="minorHAnsi"/>
-          <w:sz w:val="24"/>
-          <w:szCs w:val="24"/>
-        </w:rPr>
-        <w:t>giskard</w:t>
-      </w:r>
-      <w:proofErr w:type="spellEnd"/>
-      <w:r>
-        <w:rPr>
-          <w:rFonts w:cstheme="minorHAnsi"/>
-          <w:sz w:val="24"/>
-          <w:szCs w:val="24"/>
-        </w:rPr>
-        <w:t>}.</w:t>
+        <w:t xml:space="preserve"> are zero \cite{giskard}.</w:t>
       </w:r>
     </w:p>
     <w:p>
@@ -11189,25 +10847,7 @@
           <w:sz w:val="24"/>
           <w:szCs w:val="24"/>
         </w:rPr>
-        <w:t xml:space="preserve">The optimizer is called gradient </w:t>
-      </w:r>
-      <w:proofErr w:type="gramStart"/>
-      <w:r>
-        <w:rPr>
-          <w:rFonts w:cstheme="minorHAnsi"/>
-          <w:sz w:val="24"/>
-          <w:szCs w:val="24"/>
-        </w:rPr>
-        <w:t>descent</w:t>
-      </w:r>
-      <w:proofErr w:type="gramEnd"/>
-      <w:r>
-        <w:rPr>
-          <w:rFonts w:cstheme="minorHAnsi"/>
-          <w:sz w:val="24"/>
-          <w:szCs w:val="24"/>
-        </w:rPr>
-        <w:t xml:space="preserve"> and it can be described as</w:t>
+        <w:t>The optimizer is called gradient descent and it can be described as</w:t>
       </w:r>
       <w:r>
         <w:rPr>
@@ -11369,7 +11009,6 @@
         </w:rPr>
         <w:t xml:space="preserve">The parameters used are alpha, beta1, beta2, and epsilon. Alpha is also known as the learning rate and determines the </w:t>
       </w:r>
-      <w:proofErr w:type="spellStart"/>
       <w:r>
         <w:rPr>
           <w:rFonts w:cstheme="minorHAnsi"/>
@@ -11386,7 +11025,6 @@
         </w:rPr>
         <w:t>size</w:t>
       </w:r>
-      <w:proofErr w:type="spellEnd"/>
       <w:r>
         <w:rPr>
           <w:rFonts w:cstheme="minorHAnsi"/>
@@ -11857,25 +11495,7 @@
           <w:sz w:val="24"/>
           <w:szCs w:val="24"/>
         </w:rPr>
-        <w:t xml:space="preserve"> – a math library with powerful </w:t>
-      </w:r>
-      <w:proofErr w:type="spellStart"/>
-      <w:r>
-        <w:rPr>
-          <w:rFonts w:cstheme="minorHAnsi"/>
-          <w:sz w:val="24"/>
-          <w:szCs w:val="24"/>
-        </w:rPr>
-        <w:t>ndarrays</w:t>
-      </w:r>
-      <w:proofErr w:type="spellEnd"/>
-      <w:r>
-        <w:rPr>
-          <w:rFonts w:cstheme="minorHAnsi"/>
-          <w:sz w:val="24"/>
-          <w:szCs w:val="24"/>
-        </w:rPr>
-        <w:t xml:space="preserve">. </w:t>
+        <w:t xml:space="preserve"> – a math library with powerful ndarrays. </w:t>
       </w:r>
       <w:r>
         <w:rPr>
@@ -11931,18 +11551,8 @@
           <w:sz w:val="24"/>
           <w:szCs w:val="24"/>
         </w:rPr>
-        <w:t xml:space="preserve"> which allows for the creation and manipulation of </w:t>
-      </w:r>
-      <w:proofErr w:type="spellStart"/>
-      <w:r>
-        <w:rPr>
-          <w:rFonts w:cstheme="minorHAnsi"/>
-          <w:sz w:val="24"/>
-          <w:szCs w:val="24"/>
-        </w:rPr>
-        <w:t>dataframes</w:t>
-      </w:r>
-      <w:proofErr w:type="spellEnd"/>
+        <w:t xml:space="preserve"> which allows for the creation and manipulation of dataframes</w:t>
+      </w:r>
       <w:r>
         <w:rPr>
           <w:rFonts w:cstheme="minorHAnsi"/>
@@ -12289,8 +11899,46 @@
           <w:sz w:val="24"/>
           <w:szCs w:val="24"/>
         </w:rPr>
-        <w:t xml:space="preserve"> This results in the four models: </w:t>
-      </w:r>
+        <w:t xml:space="preserve"> This results in the four models: CIFAR_SCP_1, CIFAR_GEN_1, GEN_SCP_1, and</w:t>
+      </w:r>
+      <w:r>
+        <w:rPr>
+          <w:rFonts w:cstheme="minorHAnsi"/>
+          <w:sz w:val="24"/>
+          <w:szCs w:val="24"/>
+        </w:rPr>
+        <w:t xml:space="preserve"> </w:t>
+      </w:r>
+      <w:r>
+        <w:rPr>
+          <w:rFonts w:cstheme="minorHAnsi"/>
+          <w:sz w:val="24"/>
+          <w:szCs w:val="24"/>
+        </w:rPr>
+        <w:t>CIFAR_GEN_SCP_1.</w:t>
+      </w:r>
+    </w:p>
+    <w:p>
+      <w:pPr>
+        <w:spacing w:line="360" w:lineRule="auto"/>
+        <w:contextualSpacing/>
+        <w:rPr>
+          <w:rFonts w:cstheme="minorHAnsi"/>
+          <w:sz w:val="24"/>
+          <w:szCs w:val="24"/>
+        </w:rPr>
+      </w:pPr>
+    </w:p>
+    <w:p>
+      <w:pPr>
+        <w:spacing w:line="360" w:lineRule="auto"/>
+        <w:contextualSpacing/>
+        <w:rPr>
+          <w:rFonts w:cstheme="minorHAnsi"/>
+          <w:sz w:val="24"/>
+          <w:szCs w:val="24"/>
+        </w:rPr>
+      </w:pPr>
       <w:r>
         <w:rPr>
           <w:rFonts w:cstheme="minorHAnsi"/>
@@ -12299,45 +11947,51 @@
         </w:rPr>
         <w:t>CIFAR_SCP_1</w:t>
       </w:r>
-      <w:r>
-        <w:rPr>
-          <w:rFonts w:cstheme="minorHAnsi"/>
-          <w:sz w:val="24"/>
-          <w:szCs w:val="24"/>
-        </w:rPr>
-        <w:t xml:space="preserve">, </w:t>
-      </w:r>
-      <w:r>
-        <w:rPr>
-          <w:rFonts w:cstheme="minorHAnsi"/>
-          <w:sz w:val="24"/>
-          <w:szCs w:val="24"/>
-        </w:rPr>
-        <w:t>CIFAR_GEN_1</w:t>
-      </w:r>
-      <w:r>
-        <w:rPr>
-          <w:rFonts w:cstheme="minorHAnsi"/>
-          <w:sz w:val="24"/>
-          <w:szCs w:val="24"/>
-        </w:rPr>
-        <w:t xml:space="preserve">, </w:t>
-      </w:r>
-      <w:r>
-        <w:rPr>
-          <w:rFonts w:cstheme="minorHAnsi"/>
-          <w:sz w:val="24"/>
-          <w:szCs w:val="24"/>
-        </w:rPr>
-        <w:t>GEN_SCP_1</w:t>
-      </w:r>
-      <w:r>
-        <w:rPr>
-          <w:rFonts w:cstheme="minorHAnsi"/>
-          <w:sz w:val="24"/>
-          <w:szCs w:val="24"/>
-        </w:rPr>
-        <w:t>, and</w:t>
+    </w:p>
+    <w:p>
+      <w:pPr>
+        <w:spacing w:line="360" w:lineRule="auto"/>
+        <w:contextualSpacing/>
+        <w:rPr>
+          <w:rFonts w:cstheme="minorHAnsi"/>
+          <w:sz w:val="24"/>
+          <w:szCs w:val="24"/>
+        </w:rPr>
+      </w:pPr>
+    </w:p>
+    <w:p>
+      <w:pPr>
+        <w:spacing w:line="360" w:lineRule="auto"/>
+        <w:contextualSpacing/>
+        <w:rPr>
+          <w:rFonts w:cstheme="minorHAnsi"/>
+          <w:sz w:val="24"/>
+          <w:szCs w:val="24"/>
+        </w:rPr>
+      </w:pPr>
+      <w:r>
+        <w:rPr>
+          <w:rFonts w:cstheme="minorHAnsi"/>
+          <w:sz w:val="24"/>
+          <w:szCs w:val="24"/>
+        </w:rPr>
+        <w:t xml:space="preserve">The first model </w:t>
+      </w:r>
+      <w:r>
+        <w:rPr>
+          <w:rFonts w:cstheme="minorHAnsi"/>
+          <w:sz w:val="24"/>
+          <w:szCs w:val="24"/>
+        </w:rPr>
+        <w:t xml:space="preserve">created aims to </w:t>
+      </w:r>
+      <w:r>
+        <w:rPr>
+          <w:rFonts w:cstheme="minorHAnsi"/>
+          <w:sz w:val="24"/>
+          <w:szCs w:val="24"/>
+        </w:rPr>
+        <w:t>classify</w:t>
       </w:r>
       <w:r>
         <w:rPr>
@@ -12353,106 +12007,6 @@
           <w:sz w:val="24"/>
           <w:szCs w:val="24"/>
         </w:rPr>
-        <w:t>CIFAR_GEN_SCP_1</w:t>
-      </w:r>
-      <w:r>
-        <w:rPr>
-          <w:rFonts w:cstheme="minorHAnsi"/>
-          <w:sz w:val="24"/>
-          <w:szCs w:val="24"/>
-        </w:rPr>
-        <w:t>.</w:t>
-      </w:r>
-    </w:p>
-    <w:p>
-      <w:pPr>
-        <w:spacing w:line="360" w:lineRule="auto"/>
-        <w:contextualSpacing/>
-        <w:rPr>
-          <w:rFonts w:cstheme="minorHAnsi"/>
-          <w:sz w:val="24"/>
-          <w:szCs w:val="24"/>
-        </w:rPr>
-      </w:pPr>
-    </w:p>
-    <w:p>
-      <w:pPr>
-        <w:spacing w:line="360" w:lineRule="auto"/>
-        <w:contextualSpacing/>
-        <w:rPr>
-          <w:rFonts w:cstheme="minorHAnsi"/>
-          <w:sz w:val="24"/>
-          <w:szCs w:val="24"/>
-        </w:rPr>
-      </w:pPr>
-      <w:r>
-        <w:rPr>
-          <w:rFonts w:cstheme="minorHAnsi"/>
-          <w:sz w:val="24"/>
-          <w:szCs w:val="24"/>
-        </w:rPr>
-        <w:t>CIFAR_SCP_1</w:t>
-      </w:r>
-    </w:p>
-    <w:p>
-      <w:pPr>
-        <w:spacing w:line="360" w:lineRule="auto"/>
-        <w:contextualSpacing/>
-        <w:rPr>
-          <w:rFonts w:cstheme="minorHAnsi"/>
-          <w:sz w:val="24"/>
-          <w:szCs w:val="24"/>
-        </w:rPr>
-      </w:pPr>
-    </w:p>
-    <w:p>
-      <w:pPr>
-        <w:spacing w:line="360" w:lineRule="auto"/>
-        <w:contextualSpacing/>
-        <w:rPr>
-          <w:rFonts w:cstheme="minorHAnsi"/>
-          <w:sz w:val="24"/>
-          <w:szCs w:val="24"/>
-        </w:rPr>
-      </w:pPr>
-      <w:r>
-        <w:rPr>
-          <w:rFonts w:cstheme="minorHAnsi"/>
-          <w:sz w:val="24"/>
-          <w:szCs w:val="24"/>
-        </w:rPr>
-        <w:t xml:space="preserve">The first model </w:t>
-      </w:r>
-      <w:r>
-        <w:rPr>
-          <w:rFonts w:cstheme="minorHAnsi"/>
-          <w:sz w:val="24"/>
-          <w:szCs w:val="24"/>
-        </w:rPr>
-        <w:t xml:space="preserve">created aims to </w:t>
-      </w:r>
-      <w:r>
-        <w:rPr>
-          <w:rFonts w:cstheme="minorHAnsi"/>
-          <w:sz w:val="24"/>
-          <w:szCs w:val="24"/>
-        </w:rPr>
-        <w:t>classify</w:t>
-      </w:r>
-      <w:r>
-        <w:rPr>
-          <w:rFonts w:cstheme="minorHAnsi"/>
-          <w:sz w:val="24"/>
-          <w:szCs w:val="24"/>
-        </w:rPr>
-        <w:t xml:space="preserve"> </w:t>
-      </w:r>
-      <w:r>
-        <w:rPr>
-          <w:rFonts w:cstheme="minorHAnsi"/>
-          <w:sz w:val="24"/>
-          <w:szCs w:val="24"/>
-        </w:rPr>
         <w:t>natural images from the scraped graphs.</w:t>
       </w:r>
       <w:r>
@@ -12469,47 +12023,7 @@
           <w:sz w:val="24"/>
           <w:szCs w:val="24"/>
         </w:rPr>
-        <w:t xml:space="preserve"> </w:t>
-      </w:r>
-      <w:r>
-        <w:rPr>
-          <w:rFonts w:cstheme="minorHAnsi"/>
-          <w:sz w:val="24"/>
-          <w:szCs w:val="24"/>
-        </w:rPr>
-        <w:t xml:space="preserve">The desired outcome would </w:t>
-      </w:r>
-      <w:r>
-        <w:rPr>
-          <w:rFonts w:cstheme="minorHAnsi"/>
-          <w:sz w:val="24"/>
-          <w:szCs w:val="24"/>
-        </w:rPr>
-        <w:t>have a</w:t>
-      </w:r>
-      <w:r>
-        <w:rPr>
-          <w:rFonts w:cstheme="minorHAnsi"/>
-          <w:sz w:val="24"/>
-          <w:szCs w:val="24"/>
-        </w:rPr>
-        <w:t xml:space="preserve"> </w:t>
-      </w:r>
-      <w:r>
-        <w:rPr>
-          <w:rFonts w:cstheme="minorHAnsi"/>
-          <w:sz w:val="24"/>
-          <w:szCs w:val="24"/>
-        </w:rPr>
-        <w:t>high</w:t>
-      </w:r>
-      <w:r>
-        <w:rPr>
-          <w:rFonts w:cstheme="minorHAnsi"/>
-          <w:sz w:val="24"/>
-          <w:szCs w:val="24"/>
-        </w:rPr>
-        <w:t xml:space="preserve"> accuracy since graphs have many combinations of characteristics that won’t be found in natural images, for example grid lines, large areas of only one color and surrounding text. One can imagine a natural image with some of these features, but this would be a small number of instances.</w:t>
+        <w:t xml:space="preserve"> The desired outcome would have a high accuracy since graphs have many combinations of characteristics that won’t be found in natural images, for example grid lines, large areas of only one color and surrounding text. One can imagine a natural image with some of these features, but this would be a small number of instances.</w:t>
       </w:r>
     </w:p>
     <w:p>
@@ -13184,51 +12698,15 @@
           <w:sz w:val="24"/>
           <w:szCs w:val="24"/>
         </w:rPr>
-        <w:t xml:space="preserve"> are reversed in </w:t>
-      </w:r>
-      <w:proofErr w:type="gramStart"/>
-      <w:r>
-        <w:rPr>
-          <w:rFonts w:cstheme="minorHAnsi"/>
-          <w:sz w:val="24"/>
-          <w:szCs w:val="24"/>
-        </w:rPr>
-        <w:t>TensorFlow</w:t>
-      </w:r>
-      <w:proofErr w:type="gramEnd"/>
-      <w:r>
-        <w:rPr>
-          <w:rFonts w:cstheme="minorHAnsi"/>
-          <w:sz w:val="24"/>
-          <w:szCs w:val="24"/>
-        </w:rPr>
-        <w:t xml:space="preserve"> and </w:t>
-      </w:r>
-      <w:r>
-        <w:rPr>
-          <w:rFonts w:cstheme="minorHAnsi"/>
-          <w:sz w:val="24"/>
-          <w:szCs w:val="24"/>
-        </w:rPr>
-        <w:t xml:space="preserve">the shape of the image is (height, width, </w:t>
-      </w:r>
-      <w:proofErr w:type="spellStart"/>
-      <w:r>
-        <w:rPr>
-          <w:rFonts w:cstheme="minorHAnsi"/>
-          <w:sz w:val="24"/>
-          <w:szCs w:val="24"/>
-        </w:rPr>
-        <w:t>rgb</w:t>
-      </w:r>
-      <w:proofErr w:type="spellEnd"/>
-      <w:r>
-        <w:rPr>
-          <w:rFonts w:cstheme="minorHAnsi"/>
-          <w:sz w:val="24"/>
-          <w:szCs w:val="24"/>
-        </w:rPr>
-        <w:t>).</w:t>
+        <w:t xml:space="preserve"> are reversed in TensorFlow and </w:t>
+      </w:r>
+      <w:r>
+        <w:rPr>
+          <w:rFonts w:cstheme="minorHAnsi"/>
+          <w:sz w:val="24"/>
+          <w:szCs w:val="24"/>
+        </w:rPr>
+        <w:t>the shape of the image is (height, width, rgb).</w:t>
       </w:r>
     </w:p>
     <w:p>
@@ -13419,43 +12897,7 @@
           <w:sz w:val="24"/>
           <w:szCs w:val="24"/>
         </w:rPr>
-        <w:t xml:space="preserve">: exp, </w:t>
-      </w:r>
-      <w:proofErr w:type="spellStart"/>
-      <w:r>
-        <w:rPr>
-          <w:rFonts w:cstheme="minorHAnsi"/>
-          <w:sz w:val="24"/>
-          <w:szCs w:val="24"/>
-        </w:rPr>
-        <w:t>lognorm</w:t>
-      </w:r>
-      <w:proofErr w:type="spellEnd"/>
-      <w:r>
-        <w:rPr>
-          <w:rFonts w:cstheme="minorHAnsi"/>
-          <w:sz w:val="24"/>
-          <w:szCs w:val="24"/>
-        </w:rPr>
-        <w:t xml:space="preserve">, norm, and </w:t>
-      </w:r>
-      <w:proofErr w:type="spellStart"/>
-      <w:r>
-        <w:rPr>
-          <w:rFonts w:cstheme="minorHAnsi"/>
-          <w:sz w:val="24"/>
-          <w:szCs w:val="24"/>
-        </w:rPr>
-        <w:t>unif</w:t>
-      </w:r>
-      <w:proofErr w:type="spellEnd"/>
-      <w:r>
-        <w:rPr>
-          <w:rFonts w:cstheme="minorHAnsi"/>
-          <w:sz w:val="24"/>
-          <w:szCs w:val="24"/>
-        </w:rPr>
-        <w:t>.</w:t>
+        <w:t>: exp, lognorm, norm, and unif.</w:t>
       </w:r>
     </w:p>
     <w:p>
@@ -14058,42 +13500,7 @@
           <w:sz w:val="24"/>
           <w:szCs w:val="24"/>
         </w:rPr>
-        <w:t xml:space="preserve"> exactly? </w:t>
-      </w:r>
-      <w:r>
-        <w:rPr>
-          <w:sz w:val="24"/>
-          <w:szCs w:val="24"/>
-        </w:rPr>
-        <w:t xml:space="preserve">When graphs from the scraped dataset are put into the CIFAR_GEN_1, it </w:t>
-      </w:r>
-      <w:r>
-        <w:rPr>
-          <w:sz w:val="24"/>
-          <w:szCs w:val="24"/>
-        </w:rPr>
-        <w:t>classifies</w:t>
-      </w:r>
-      <w:r>
-        <w:rPr>
-          <w:sz w:val="24"/>
-          <w:szCs w:val="24"/>
-        </w:rPr>
-        <w:t xml:space="preserve"> most of them </w:t>
-      </w:r>
-      <w:r>
-        <w:rPr>
-          <w:sz w:val="24"/>
-          <w:szCs w:val="24"/>
-        </w:rPr>
-        <w:t>as</w:t>
-      </w:r>
-      <w:r>
-        <w:rPr>
-          <w:sz w:val="24"/>
-          <w:szCs w:val="24"/>
-        </w:rPr>
-        <w:t xml:space="preserve"> natural images.</w:t>
+        <w:t xml:space="preserve"> exactly? When graphs from the scraped dataset are put into the CIFAR_GEN_1, it classifies most of them as natural images.</w:t>
       </w:r>
       <w:r>
         <w:rPr>
@@ -14435,6 +13842,41 @@
           <w:sz w:val="24"/>
           <w:szCs w:val="24"/>
         </w:rPr>
+        <w:t xml:space="preserve"> Increasing the quality</w:t>
+      </w:r>
+      <w:r>
+        <w:rPr>
+          <w:sz w:val="24"/>
+          <w:szCs w:val="24"/>
+        </w:rPr>
+        <w:t>, or dimensions,</w:t>
+      </w:r>
+      <w:r>
+        <w:rPr>
+          <w:sz w:val="24"/>
+          <w:szCs w:val="24"/>
+        </w:rPr>
+        <w:t xml:space="preserve"> of the image greatly increased accuracy.</w:t>
+      </w:r>
+      <w:r>
+        <w:rPr>
+          <w:sz w:val="24"/>
+          <w:szCs w:val="24"/>
+        </w:rPr>
+        <w:t xml:space="preserve"> The DIST_115x86_1 was able to achieve a validation accuracy of 93.00 percent after 10 epochs.</w:t>
+      </w:r>
+      <w:r>
+        <w:rPr>
+          <w:sz w:val="24"/>
+          <w:szCs w:val="24"/>
+        </w:rPr>
+        <w:t xml:space="preserve"> However, there is a</w:t>
+      </w:r>
+      <w:r>
+        <w:rPr>
+          <w:sz w:val="24"/>
+          <w:szCs w:val="24"/>
+        </w:rPr>
         <w:t xml:space="preserve"> </w:t>
       </w:r>
       <w:r>
@@ -14442,42 +13884,49 @@
           <w:sz w:val="24"/>
           <w:szCs w:val="24"/>
         </w:rPr>
-        <w:t>Increasing the quality</w:t>
-      </w:r>
-      <w:r>
-        <w:rPr>
-          <w:sz w:val="24"/>
-          <w:szCs w:val="24"/>
-        </w:rPr>
-        <w:t>, or dimensions,</w:t>
-      </w:r>
-      <w:r>
-        <w:rPr>
-          <w:sz w:val="24"/>
-          <w:szCs w:val="24"/>
-        </w:rPr>
-        <w:t xml:space="preserve"> of the image greatly increased accuracy</w:t>
-      </w:r>
-      <w:r>
-        <w:rPr>
-          <w:sz w:val="24"/>
-          <w:szCs w:val="24"/>
-        </w:rPr>
-        <w:t>.</w:t>
-      </w:r>
-      <w:r>
-        <w:rPr>
-          <w:sz w:val="24"/>
-          <w:szCs w:val="24"/>
-        </w:rPr>
-        <w:t xml:space="preserve"> The DIST_115x86_1 was able to achieve a validation accuracy of 93.00 percent after 10 epochs.</w:t>
-      </w:r>
-      <w:r>
-        <w:rPr>
-          <w:sz w:val="24"/>
-          <w:szCs w:val="24"/>
-        </w:rPr>
-        <w:t xml:space="preserve"> However, there is a</w:t>
+        <w:t>d</w:t>
+      </w:r>
+      <w:r>
+        <w:rPr>
+          <w:sz w:val="24"/>
+          <w:szCs w:val="24"/>
+        </w:rPr>
+        <w:t xml:space="preserve">iminishing return </w:t>
+      </w:r>
+      <w:r>
+        <w:rPr>
+          <w:sz w:val="24"/>
+          <w:szCs w:val="24"/>
+        </w:rPr>
+        <w:t>in regard to</w:t>
+      </w:r>
+      <w:r>
+        <w:rPr>
+          <w:sz w:val="24"/>
+          <w:szCs w:val="24"/>
+        </w:rPr>
+        <w:t xml:space="preserve"> image quality since the validation accuracy only improved by 0.5</w:t>
+      </w:r>
+      <w:r>
+        <w:rPr>
+          <w:sz w:val="24"/>
+          <w:szCs w:val="24"/>
+        </w:rPr>
+        <w:t xml:space="preserve"> percent</w:t>
+      </w:r>
+      <w:r>
+        <w:rPr>
+          <w:sz w:val="24"/>
+          <w:szCs w:val="24"/>
+        </w:rPr>
+        <w:t xml:space="preserve"> to 93.5</w:t>
+      </w:r>
+      <w:r>
+        <w:rPr>
+          <w:sz w:val="24"/>
+          <w:szCs w:val="24"/>
+        </w:rPr>
+        <w:t xml:space="preserve"> percent</w:t>
       </w:r>
       <w:r>
         <w:rPr>
@@ -14491,62 +13940,6 @@
           <w:sz w:val="24"/>
           <w:szCs w:val="24"/>
         </w:rPr>
-        <w:t>d</w:t>
-      </w:r>
-      <w:r>
-        <w:rPr>
-          <w:sz w:val="24"/>
-          <w:szCs w:val="24"/>
-        </w:rPr>
-        <w:t xml:space="preserve">iminishing return </w:t>
-      </w:r>
-      <w:r>
-        <w:rPr>
-          <w:sz w:val="24"/>
-          <w:szCs w:val="24"/>
-        </w:rPr>
-        <w:t>in regard to</w:t>
-      </w:r>
-      <w:r>
-        <w:rPr>
-          <w:sz w:val="24"/>
-          <w:szCs w:val="24"/>
-        </w:rPr>
-        <w:t xml:space="preserve"> image quality since the validation accuracy only improved by 0.5</w:t>
-      </w:r>
-      <w:r>
-        <w:rPr>
-          <w:sz w:val="24"/>
-          <w:szCs w:val="24"/>
-        </w:rPr>
-        <w:t xml:space="preserve"> percent</w:t>
-      </w:r>
-      <w:r>
-        <w:rPr>
-          <w:sz w:val="24"/>
-          <w:szCs w:val="24"/>
-        </w:rPr>
-        <w:t xml:space="preserve"> to 93.5</w:t>
-      </w:r>
-      <w:r>
-        <w:rPr>
-          <w:sz w:val="24"/>
-          <w:szCs w:val="24"/>
-        </w:rPr>
-        <w:t xml:space="preserve"> percent</w:t>
-      </w:r>
-      <w:r>
-        <w:rPr>
-          <w:sz w:val="24"/>
-          <w:szCs w:val="24"/>
-        </w:rPr>
-        <w:t xml:space="preserve"> </w:t>
-      </w:r>
-      <w:r>
-        <w:rPr>
-          <w:sz w:val="24"/>
-          <w:szCs w:val="24"/>
-        </w:rPr>
         <w:t>in the model</w:t>
       </w:r>
       <w:r>
@@ -14561,14 +13954,7 @@
           <w:sz w:val="24"/>
           <w:szCs w:val="24"/>
         </w:rPr>
-        <w:t>.</w:t>
-      </w:r>
-      <w:r>
-        <w:rPr>
-          <w:sz w:val="24"/>
-          <w:szCs w:val="24"/>
-        </w:rPr>
-        <w:t xml:space="preserve"> </w:t>
+        <w:t xml:space="preserve">. </w:t>
       </w:r>
       <w:r>
         <w:rPr>
@@ -15378,14 +14764,7 @@
           <w:sz w:val="24"/>
           <w:szCs w:val="24"/>
         </w:rPr>
-        <w:t>.</w:t>
-      </w:r>
-      <w:r>
-        <w:rPr>
-          <w:sz w:val="24"/>
-          <w:szCs w:val="24"/>
-        </w:rPr>
-        <w:t xml:space="preserve"> </w:t>
+        <w:t xml:space="preserve">. </w:t>
       </w:r>
       <w:r>
         <w:rPr>
@@ -17110,14 +16489,7 @@
           <w:sz w:val="24"/>
           <w:szCs w:val="24"/>
         </w:rPr>
-        <w:t xml:space="preserve"> to </w:t>
-      </w:r>
-      <w:r>
-        <w:rPr>
-          <w:sz w:val="24"/>
-          <w:szCs w:val="24"/>
-        </w:rPr>
-        <w:t xml:space="preserve">only </w:t>
+        <w:t xml:space="preserve"> to only </w:t>
       </w:r>
       <w:r>
         <w:rPr>
@@ -18200,6 +17572,7 @@
   <w:style w:type="character" w:default="1" w:styleId="DefaultParagraphFont">
     <w:name w:val="Default Paragraph Font"/>
     <w:uiPriority w:val="1"/>
+    <w:semiHidden/>
     <w:unhideWhenUsed/>
   </w:style>
   <w:style w:type="table" w:default="1" w:styleId="TableNormal">

</xml_diff>